<commit_message>
19/05/2025 -. Practica 2 COMPLETA
</commit_message>
<xml_diff>
--- a/Parcial 2/COMMIT.docx
+++ b/Parcial 2/COMMIT.docx
@@ -70,6 +70,756 @@
           <w:numId w:val="1"/>
         </w:numPr>
       </w:pPr>
+      <w:r>
+        <w:t>Obtener listado de películas (nombre y descripción) y el lenguaje en el que están</w:t>
+      </w:r>
+    </w:p>
+    <w:p>
+      <w:r>
+        <w:t>Tablas: Film</w:t>
+      </w:r>
+    </w:p>
+    <w:p>
+      <w:r>
+        <w:rPr>
+          <w:noProof/>
+          <w:lang w:eastAsia="es-MX"/>
+        </w:rPr>
+        <w:lastRenderedPageBreak/>
+        <w:drawing>
+          <wp:inline distT="0" distB="0" distL="0" distR="0">
+            <wp:extent cx="5612130" cy="4262120"/>
+            <wp:effectExtent l="0" t="0" r="7620" b="5080"/>
+            <wp:docPr id="2" name="Imagen 2"/>
+            <wp:cNvGraphicFramePr>
+              <a:graphicFrameLocks xmlns:a="http://schemas.openxmlformats.org/drawingml/2006/main" noChangeAspect="1"/>
+            </wp:cNvGraphicFramePr>
+            <a:graphic xmlns:a="http://schemas.openxmlformats.org/drawingml/2006/main">
+              <a:graphicData uri="http://schemas.openxmlformats.org/drawingml/2006/picture">
+                <pic:pic xmlns:pic="http://schemas.openxmlformats.org/drawingml/2006/picture">
+                  <pic:nvPicPr>
+                    <pic:cNvPr id="2" name="Captura.PNG"/>
+                    <pic:cNvPicPr/>
+                  </pic:nvPicPr>
+                  <pic:blipFill>
+                    <a:blip r:embed="rId6">
+                      <a:extLst>
+                        <a:ext uri="{28A0092B-C50C-407E-A947-70E740481C1C}">
+                          <a14:useLocalDpi xmlns:a14="http://schemas.microsoft.com/office/drawing/2010/main" val="0"/>
+                        </a:ext>
+                      </a:extLst>
+                    </a:blip>
+                    <a:stretch>
+                      <a:fillRect/>
+                    </a:stretch>
+                  </pic:blipFill>
+                  <pic:spPr>
+                    <a:xfrm>
+                      <a:off x="0" y="0"/>
+                      <a:ext cx="5612130" cy="4262120"/>
+                    </a:xfrm>
+                    <a:prstGeom prst="rect">
+                      <a:avLst/>
+                    </a:prstGeom>
+                  </pic:spPr>
+                </pic:pic>
+              </a:graphicData>
+            </a:graphic>
+          </wp:inline>
+        </w:drawing>
+      </w:r>
+    </w:p>
+    <w:p>
+      <w:pPr>
+        <w:pStyle w:val="Prrafodelista"/>
+        <w:numPr>
+          <w:ilvl w:val="0"/>
+          <w:numId w:val="1"/>
+        </w:numPr>
+      </w:pPr>
+      <w:r>
+        <w:t>Obtener listado de direcciones(</w:t>
+      </w:r>
+      <w:proofErr w:type="spellStart"/>
+      <w:r>
+        <w:t>address</w:t>
+      </w:r>
+      <w:proofErr w:type="spellEnd"/>
+      <w:r>
+        <w:t>) y el nombre de la ciudad y país</w:t>
+      </w:r>
+    </w:p>
+    <w:p>
+      <w:r>
+        <w:t xml:space="preserve">Tablas: </w:t>
+      </w:r>
+      <w:proofErr w:type="spellStart"/>
+      <w:r>
+        <w:t>address</w:t>
+      </w:r>
+      <w:proofErr w:type="spellEnd"/>
+      <w:r>
+        <w:t xml:space="preserve">, </w:t>
+      </w:r>
+      <w:proofErr w:type="spellStart"/>
+      <w:r>
+        <w:t>city</w:t>
+      </w:r>
+      <w:proofErr w:type="spellEnd"/>
+      <w:r>
+        <w:t>, country</w:t>
+      </w:r>
+    </w:p>
+    <w:p>
+      <w:r>
+        <w:t xml:space="preserve">SELECT </w:t>
+      </w:r>
+      <w:proofErr w:type="spellStart"/>
+      <w:proofErr w:type="gramStart"/>
+      <w:r>
+        <w:t>address.address</w:t>
+      </w:r>
+      <w:proofErr w:type="spellEnd"/>
+      <w:proofErr w:type="gramEnd"/>
+      <w:r>
+        <w:t xml:space="preserve">, </w:t>
+      </w:r>
+      <w:proofErr w:type="spellStart"/>
+      <w:r>
+        <w:t>city.city</w:t>
+      </w:r>
+      <w:proofErr w:type="spellEnd"/>
+    </w:p>
+    <w:p>
+      <w:r>
+        <w:t xml:space="preserve">FROM </w:t>
+      </w:r>
+      <w:proofErr w:type="spellStart"/>
+      <w:r>
+        <w:t>address</w:t>
+      </w:r>
+      <w:proofErr w:type="spellEnd"/>
+    </w:p>
+    <w:p>
+      <w:r>
+        <w:t xml:space="preserve">INNER JOIN </w:t>
+      </w:r>
+      <w:proofErr w:type="spellStart"/>
+      <w:r>
+        <w:t>city</w:t>
+      </w:r>
+      <w:proofErr w:type="spellEnd"/>
+    </w:p>
+    <w:p>
+      <w:r>
+        <w:t xml:space="preserve">ON </w:t>
+      </w:r>
+      <w:proofErr w:type="spellStart"/>
+      <w:proofErr w:type="gramStart"/>
+      <w:r>
+        <w:t>address.city</w:t>
+      </w:r>
+      <w:proofErr w:type="gramEnd"/>
+      <w:r>
+        <w:t>_id</w:t>
+      </w:r>
+      <w:proofErr w:type="spellEnd"/>
+      <w:r>
+        <w:t xml:space="preserve"> = </w:t>
+      </w:r>
+      <w:proofErr w:type="spellStart"/>
+      <w:r>
+        <w:t>city.city_id</w:t>
+      </w:r>
+      <w:proofErr w:type="spellEnd"/>
+    </w:p>
+    <w:p>
+      <w:r>
+        <w:rPr>
+          <w:noProof/>
+          <w:lang w:eastAsia="es-MX"/>
+        </w:rPr>
+        <w:lastRenderedPageBreak/>
+        <w:drawing>
+          <wp:inline distT="0" distB="0" distL="0" distR="0" wp14:anchorId="2F0D6042" wp14:editId="71862DB1">
+            <wp:extent cx="5612130" cy="2834640"/>
+            <wp:effectExtent l="0" t="0" r="7620" b="3810"/>
+            <wp:docPr id="3" name="Imagen 3"/>
+            <wp:cNvGraphicFramePr>
+              <a:graphicFrameLocks xmlns:a="http://schemas.openxmlformats.org/drawingml/2006/main" noChangeAspect="1"/>
+            </wp:cNvGraphicFramePr>
+            <a:graphic xmlns:a="http://schemas.openxmlformats.org/drawingml/2006/main">
+              <a:graphicData uri="http://schemas.openxmlformats.org/drawingml/2006/picture">
+                <pic:pic xmlns:pic="http://schemas.openxmlformats.org/drawingml/2006/picture">
+                  <pic:nvPicPr>
+                    <pic:cNvPr id="1" name=""/>
+                    <pic:cNvPicPr/>
+                  </pic:nvPicPr>
+                  <pic:blipFill>
+                    <a:blip r:embed="rId7"/>
+                    <a:stretch>
+                      <a:fillRect/>
+                    </a:stretch>
+                  </pic:blipFill>
+                  <pic:spPr>
+                    <a:xfrm>
+                      <a:off x="0" y="0"/>
+                      <a:ext cx="5612130" cy="2834640"/>
+                    </a:xfrm>
+                    <a:prstGeom prst="rect">
+                      <a:avLst/>
+                    </a:prstGeom>
+                  </pic:spPr>
+                </pic:pic>
+              </a:graphicData>
+            </a:graphic>
+          </wp:inline>
+        </w:drawing>
+      </w:r>
+    </w:p>
+    <w:p/>
+    <w:p>
+      <w:pPr>
+        <w:pStyle w:val="Prrafodelista"/>
+        <w:numPr>
+          <w:ilvl w:val="0"/>
+          <w:numId w:val="1"/>
+        </w:numPr>
+      </w:pPr>
+      <w:r>
+        <w:t xml:space="preserve">Obtener listado de películas con su categoría </w:t>
+      </w:r>
+    </w:p>
+    <w:p>
+      <w:r>
+        <w:t xml:space="preserve">Tablas: film, </w:t>
+      </w:r>
+      <w:proofErr w:type="spellStart"/>
+      <w:r>
+        <w:t>category</w:t>
+      </w:r>
+      <w:proofErr w:type="spellEnd"/>
+      <w:r>
+        <w:t xml:space="preserve">, </w:t>
+      </w:r>
+      <w:proofErr w:type="spellStart"/>
+      <w:r>
+        <w:t>film_category</w:t>
+      </w:r>
+      <w:proofErr w:type="spellEnd"/>
+    </w:p>
+    <w:p>
+      <w:r>
+        <w:t xml:space="preserve">SELECT </w:t>
+      </w:r>
+      <w:proofErr w:type="spellStart"/>
+      <w:proofErr w:type="gramStart"/>
+      <w:r>
+        <w:t>film.title</w:t>
+      </w:r>
+      <w:proofErr w:type="spellEnd"/>
+      <w:proofErr w:type="gramEnd"/>
+      <w:r>
+        <w:t xml:space="preserve">, category.name </w:t>
+      </w:r>
+    </w:p>
+    <w:p>
+      <w:r>
+        <w:t>FROM film</w:t>
+      </w:r>
+    </w:p>
+    <w:p>
+      <w:r>
+        <w:t xml:space="preserve">INNER JOIN </w:t>
+      </w:r>
+      <w:proofErr w:type="spellStart"/>
+      <w:r>
+        <w:t>film_category</w:t>
+      </w:r>
+      <w:proofErr w:type="spellEnd"/>
+      <w:r>
+        <w:t xml:space="preserve"> ON </w:t>
+      </w:r>
+      <w:proofErr w:type="spellStart"/>
+      <w:proofErr w:type="gramStart"/>
+      <w:r>
+        <w:t>film.film</w:t>
+      </w:r>
+      <w:proofErr w:type="gramEnd"/>
+      <w:r>
+        <w:t>_id</w:t>
+      </w:r>
+      <w:proofErr w:type="spellEnd"/>
+      <w:r>
+        <w:t xml:space="preserve"> = </w:t>
+      </w:r>
+      <w:proofErr w:type="spellStart"/>
+      <w:r>
+        <w:t>film_category.film_id</w:t>
+      </w:r>
+      <w:proofErr w:type="spellEnd"/>
+    </w:p>
+    <w:p>
+      <w:r>
+        <w:t xml:space="preserve">INNER JOIN </w:t>
+      </w:r>
+      <w:proofErr w:type="spellStart"/>
+      <w:r>
+        <w:t>category</w:t>
+      </w:r>
+      <w:proofErr w:type="spellEnd"/>
+      <w:r>
+        <w:t xml:space="preserve"> ON </w:t>
+      </w:r>
+      <w:proofErr w:type="spellStart"/>
+      <w:proofErr w:type="gramStart"/>
+      <w:r>
+        <w:t>category.category</w:t>
+      </w:r>
+      <w:proofErr w:type="spellEnd"/>
+      <w:proofErr w:type="gramEnd"/>
+      <w:r>
+        <w:t xml:space="preserve"> id = </w:t>
+      </w:r>
+      <w:proofErr w:type="spellStart"/>
+      <w:r>
+        <w:t>film_category_id</w:t>
+      </w:r>
+      <w:proofErr w:type="spellEnd"/>
+      <w:r>
+        <w:t xml:space="preserve"> </w:t>
+      </w:r>
+    </w:p>
+    <w:p>
+      <w:r>
+        <w:t xml:space="preserve">ORDER BY </w:t>
+      </w:r>
+      <w:proofErr w:type="spellStart"/>
+      <w:proofErr w:type="gramStart"/>
+      <w:r>
+        <w:t>film.film</w:t>
+      </w:r>
+      <w:proofErr w:type="spellEnd"/>
+      <w:proofErr w:type="gramEnd"/>
+      <w:r>
+        <w:t xml:space="preserve"> ASC</w:t>
+      </w:r>
+    </w:p>
+    <w:p>
+      <w:r>
+        <w:rPr>
+          <w:noProof/>
+          <w:lang w:eastAsia="es-MX"/>
+        </w:rPr>
+        <w:drawing>
+          <wp:inline distT="0" distB="0" distL="0" distR="0" wp14:anchorId="2290575C" wp14:editId="28492DAD">
+            <wp:extent cx="5612130" cy="2774950"/>
+            <wp:effectExtent l="0" t="0" r="7620" b="6350"/>
+            <wp:docPr id="4" name="Imagen 4"/>
+            <wp:cNvGraphicFramePr>
+              <a:graphicFrameLocks xmlns:a="http://schemas.openxmlformats.org/drawingml/2006/main" noChangeAspect="1"/>
+            </wp:cNvGraphicFramePr>
+            <a:graphic xmlns:a="http://schemas.openxmlformats.org/drawingml/2006/main">
+              <a:graphicData uri="http://schemas.openxmlformats.org/drawingml/2006/picture">
+                <pic:pic xmlns:pic="http://schemas.openxmlformats.org/drawingml/2006/picture">
+                  <pic:nvPicPr>
+                    <pic:cNvPr id="1" name=""/>
+                    <pic:cNvPicPr/>
+                  </pic:nvPicPr>
+                  <pic:blipFill>
+                    <a:blip r:embed="rId8"/>
+                    <a:stretch>
+                      <a:fillRect/>
+                    </a:stretch>
+                  </pic:blipFill>
+                  <pic:spPr>
+                    <a:xfrm>
+                      <a:off x="0" y="0"/>
+                      <a:ext cx="5612130" cy="2774950"/>
+                    </a:xfrm>
+                    <a:prstGeom prst="rect">
+                      <a:avLst/>
+                    </a:prstGeom>
+                  </pic:spPr>
+                </pic:pic>
+              </a:graphicData>
+            </a:graphic>
+          </wp:inline>
+        </w:drawing>
+      </w:r>
+    </w:p>
+    <w:p>
+      <w:r>
+        <w:lastRenderedPageBreak/>
+        <w:t>5.obtener listado de películas(nombre) y los actores(nombre) relacionados a esa película.</w:t>
+      </w:r>
+    </w:p>
+    <w:p>
+      <w:r>
+        <w:t xml:space="preserve">Tablas relacionadas. </w:t>
+      </w:r>
+      <w:proofErr w:type="spellStart"/>
+      <w:proofErr w:type="gramStart"/>
+      <w:r>
+        <w:t>Actor,film</w:t>
+      </w:r>
+      <w:proofErr w:type="gramEnd"/>
+      <w:r>
+        <w:t>,film</w:t>
+      </w:r>
+      <w:proofErr w:type="spellEnd"/>
+      <w:r>
+        <w:t xml:space="preserve"> _actor</w:t>
+      </w:r>
+    </w:p>
+    <w:p>
+      <w:r>
+        <w:rPr>
+          <w:noProof/>
+          <w:lang w:eastAsia="es-MX"/>
+        </w:rPr>
+        <w:drawing>
+          <wp:inline distT="0" distB="0" distL="0" distR="0" wp14:anchorId="1F9F2A3D" wp14:editId="7C55BB94">
+            <wp:extent cx="5612130" cy="2724785"/>
+            <wp:effectExtent l="0" t="0" r="7620" b="0"/>
+            <wp:docPr id="6" name="Imagen 6"/>
+            <wp:cNvGraphicFramePr>
+              <a:graphicFrameLocks xmlns:a="http://schemas.openxmlformats.org/drawingml/2006/main" noChangeAspect="1"/>
+            </wp:cNvGraphicFramePr>
+            <a:graphic xmlns:a="http://schemas.openxmlformats.org/drawingml/2006/main">
+              <a:graphicData uri="http://schemas.openxmlformats.org/drawingml/2006/picture">
+                <pic:pic xmlns:pic="http://schemas.openxmlformats.org/drawingml/2006/picture">
+                  <pic:nvPicPr>
+                    <pic:cNvPr id="1" name=""/>
+                    <pic:cNvPicPr/>
+                  </pic:nvPicPr>
+                  <pic:blipFill>
+                    <a:blip r:embed="rId9"/>
+                    <a:stretch>
+                      <a:fillRect/>
+                    </a:stretch>
+                  </pic:blipFill>
+                  <pic:spPr>
+                    <a:xfrm>
+                      <a:off x="0" y="0"/>
+                      <a:ext cx="5612130" cy="2724785"/>
+                    </a:xfrm>
+                    <a:prstGeom prst="rect">
+                      <a:avLst/>
+                    </a:prstGeom>
+                  </pic:spPr>
+                </pic:pic>
+              </a:graphicData>
+            </a:graphic>
+          </wp:inline>
+        </w:drawing>
+      </w:r>
+    </w:p>
+    <w:p>
+      <w:r>
+        <w:t xml:space="preserve">6.obtener listado de </w:t>
+      </w:r>
+      <w:proofErr w:type="gramStart"/>
+      <w:r>
+        <w:t>películas  con</w:t>
+      </w:r>
+      <w:proofErr w:type="gramEnd"/>
+      <w:r>
+        <w:t xml:space="preserve"> su nombre y descripción</w:t>
+      </w:r>
+    </w:p>
+    <w:p>
+      <w:r>
+        <w:t xml:space="preserve">Tablas relacionadas: film, </w:t>
+      </w:r>
+      <w:proofErr w:type="spellStart"/>
+      <w:r>
+        <w:t>film_text</w:t>
+      </w:r>
+      <w:proofErr w:type="spellEnd"/>
+    </w:p>
+    <w:p>
+      <w:r>
+        <w:rPr>
+          <w:noProof/>
+          <w:lang w:eastAsia="es-MX"/>
+        </w:rPr>
+        <w:drawing>
+          <wp:inline distT="0" distB="0" distL="0" distR="0" wp14:anchorId="78B1529E" wp14:editId="10D751B9">
+            <wp:extent cx="5612130" cy="3552825"/>
+            <wp:effectExtent l="0" t="0" r="7620" b="9525"/>
+            <wp:docPr id="5" name="Imagen 5"/>
+            <wp:cNvGraphicFramePr>
+              <a:graphicFrameLocks xmlns:a="http://schemas.openxmlformats.org/drawingml/2006/main" noChangeAspect="1"/>
+            </wp:cNvGraphicFramePr>
+            <a:graphic xmlns:a="http://schemas.openxmlformats.org/drawingml/2006/main">
+              <a:graphicData uri="http://schemas.openxmlformats.org/drawingml/2006/picture">
+                <pic:pic xmlns:pic="http://schemas.openxmlformats.org/drawingml/2006/picture">
+                  <pic:nvPicPr>
+                    <pic:cNvPr id="1" name=""/>
+                    <pic:cNvPicPr/>
+                  </pic:nvPicPr>
+                  <pic:blipFill>
+                    <a:blip r:embed="rId10"/>
+                    <a:stretch>
+                      <a:fillRect/>
+                    </a:stretch>
+                  </pic:blipFill>
+                  <pic:spPr>
+                    <a:xfrm>
+                      <a:off x="0" y="0"/>
+                      <a:ext cx="5612130" cy="3552825"/>
+                    </a:xfrm>
+                    <a:prstGeom prst="rect">
+                      <a:avLst/>
+                    </a:prstGeom>
+                  </pic:spPr>
+                </pic:pic>
+              </a:graphicData>
+            </a:graphic>
+          </wp:inline>
+        </w:drawing>
+      </w:r>
+    </w:p>
+    <w:p/>
+    <w:p/>
+    <w:p>
+      <w:r>
+        <w:lastRenderedPageBreak/>
+        <w:t xml:space="preserve">7.obtener inventario de </w:t>
+      </w:r>
+      <w:proofErr w:type="gramStart"/>
+      <w:r>
+        <w:t>películas ,</w:t>
+      </w:r>
+      <w:proofErr w:type="gramEnd"/>
+      <w:r>
+        <w:t xml:space="preserve"> de la </w:t>
+      </w:r>
+      <w:proofErr w:type="spellStart"/>
+      <w:r>
+        <w:t>surcusal</w:t>
+      </w:r>
+      <w:proofErr w:type="spellEnd"/>
+      <w:r>
+        <w:t xml:space="preserve"> 1:</w:t>
+      </w:r>
+    </w:p>
+    <w:p>
+      <w:r>
+        <w:t xml:space="preserve">Tablas: </w:t>
+      </w:r>
+      <w:proofErr w:type="spellStart"/>
+      <w:r>
+        <w:t>inventory</w:t>
+      </w:r>
+      <w:proofErr w:type="spellEnd"/>
+      <w:r>
+        <w:t>, film</w:t>
+      </w:r>
+    </w:p>
+    <w:p>
+      <w:r>
+        <w:rPr>
+          <w:noProof/>
+          <w:lang w:eastAsia="es-MX"/>
+        </w:rPr>
+        <w:drawing>
+          <wp:inline distT="0" distB="0" distL="0" distR="0" wp14:anchorId="0DA0BF56" wp14:editId="1F515DF1">
+            <wp:extent cx="3429000" cy="1685925"/>
+            <wp:effectExtent l="0" t="0" r="0" b="9525"/>
+            <wp:docPr id="7" name="Imagen 7"/>
+            <wp:cNvGraphicFramePr>
+              <a:graphicFrameLocks xmlns:a="http://schemas.openxmlformats.org/drawingml/2006/main" noChangeAspect="1"/>
+            </wp:cNvGraphicFramePr>
+            <a:graphic xmlns:a="http://schemas.openxmlformats.org/drawingml/2006/main">
+              <a:graphicData uri="http://schemas.openxmlformats.org/drawingml/2006/picture">
+                <pic:pic xmlns:pic="http://schemas.openxmlformats.org/drawingml/2006/picture">
+                  <pic:nvPicPr>
+                    <pic:cNvPr id="1" name=""/>
+                    <pic:cNvPicPr/>
+                  </pic:nvPicPr>
+                  <pic:blipFill>
+                    <a:blip r:embed="rId11"/>
+                    <a:stretch>
+                      <a:fillRect/>
+                    </a:stretch>
+                  </pic:blipFill>
+                  <pic:spPr>
+                    <a:xfrm>
+                      <a:off x="0" y="0"/>
+                      <a:ext cx="3429000" cy="1685925"/>
+                    </a:xfrm>
+                    <a:prstGeom prst="rect">
+                      <a:avLst/>
+                    </a:prstGeom>
+                  </pic:spPr>
+                </pic:pic>
+              </a:graphicData>
+            </a:graphic>
+          </wp:inline>
+        </w:drawing>
+      </w:r>
+    </w:p>
+    <w:p>
+      <w:r>
+        <w:t>8-Obtener el total de películas</w:t>
+      </w:r>
+    </w:p>
+    <w:p>
+      <w:r>
+        <w:rPr>
+          <w:noProof/>
+          <w:lang w:eastAsia="es-MX"/>
+        </w:rPr>
+        <w:drawing>
+          <wp:inline distT="0" distB="0" distL="0" distR="0" wp14:anchorId="09D49CB1" wp14:editId="22672CCA">
+            <wp:extent cx="2400300" cy="1857375"/>
+            <wp:effectExtent l="0" t="0" r="0" b="9525"/>
+            <wp:docPr id="8" name="Imagen 8"/>
+            <wp:cNvGraphicFramePr>
+              <a:graphicFrameLocks xmlns:a="http://schemas.openxmlformats.org/drawingml/2006/main" noChangeAspect="1"/>
+            </wp:cNvGraphicFramePr>
+            <a:graphic xmlns:a="http://schemas.openxmlformats.org/drawingml/2006/main">
+              <a:graphicData uri="http://schemas.openxmlformats.org/drawingml/2006/picture">
+                <pic:pic xmlns:pic="http://schemas.openxmlformats.org/drawingml/2006/picture">
+                  <pic:nvPicPr>
+                    <pic:cNvPr id="1" name=""/>
+                    <pic:cNvPicPr/>
+                  </pic:nvPicPr>
+                  <pic:blipFill>
+                    <a:blip r:embed="rId12"/>
+                    <a:stretch>
+                      <a:fillRect/>
+                    </a:stretch>
+                  </pic:blipFill>
+                  <pic:spPr>
+                    <a:xfrm>
+                      <a:off x="0" y="0"/>
+                      <a:ext cx="2400300" cy="1857375"/>
+                    </a:xfrm>
+                    <a:prstGeom prst="rect">
+                      <a:avLst/>
+                    </a:prstGeom>
+                  </pic:spPr>
+                </pic:pic>
+              </a:graphicData>
+            </a:graphic>
+          </wp:inline>
+        </w:drawing>
+      </w:r>
+    </w:p>
+    <w:p>
+      <w:r>
+        <w:t>9-Obtener listado de actores y la cantidad de películas</w:t>
+      </w:r>
+    </w:p>
+    <w:p>
+      <w:r>
+        <w:rPr>
+          <w:noProof/>
+          <w:lang w:eastAsia="es-MX"/>
+        </w:rPr>
+        <w:drawing>
+          <wp:inline distT="0" distB="0" distL="0" distR="0" wp14:anchorId="1B75151E" wp14:editId="57765ACE">
+            <wp:extent cx="5612130" cy="2515870"/>
+            <wp:effectExtent l="0" t="0" r="7620" b="0"/>
+            <wp:docPr id="9" name="Imagen 9"/>
+            <wp:cNvGraphicFramePr>
+              <a:graphicFrameLocks xmlns:a="http://schemas.openxmlformats.org/drawingml/2006/main" noChangeAspect="1"/>
+            </wp:cNvGraphicFramePr>
+            <a:graphic xmlns:a="http://schemas.openxmlformats.org/drawingml/2006/main">
+              <a:graphicData uri="http://schemas.openxmlformats.org/drawingml/2006/picture">
+                <pic:pic xmlns:pic="http://schemas.openxmlformats.org/drawingml/2006/picture">
+                  <pic:nvPicPr>
+                    <pic:cNvPr id="1" name=""/>
+                    <pic:cNvPicPr/>
+                  </pic:nvPicPr>
+                  <pic:blipFill>
+                    <a:blip r:embed="rId13"/>
+                    <a:stretch>
+                      <a:fillRect/>
+                    </a:stretch>
+                  </pic:blipFill>
+                  <pic:spPr>
+                    <a:xfrm>
+                      <a:off x="0" y="0"/>
+                      <a:ext cx="5612130" cy="2515870"/>
+                    </a:xfrm>
+                    <a:prstGeom prst="rect">
+                      <a:avLst/>
+                    </a:prstGeom>
+                  </pic:spPr>
+                </pic:pic>
+              </a:graphicData>
+            </a:graphic>
+          </wp:inline>
+        </w:drawing>
+      </w:r>
+    </w:p>
+    <w:p/>
+    <w:p/>
+    <w:p>
+      <w:r>
+        <w:lastRenderedPageBreak/>
+        <w:t>10-obtener listado de ingresos por tienda</w:t>
+      </w:r>
+    </w:p>
+    <w:p>
+      <w:r>
+        <w:t xml:space="preserve">Tablas: </w:t>
+      </w:r>
+      <w:proofErr w:type="spellStart"/>
+      <w:r>
+        <w:t>payment</w:t>
+      </w:r>
+      <w:proofErr w:type="spellEnd"/>
+      <w:r>
+        <w:t>, staff, store</w:t>
+      </w:r>
+    </w:p>
+    <w:p>
+      <w:r>
+        <w:rPr>
+          <w:noProof/>
+          <w:lang w:eastAsia="es-MX"/>
+        </w:rPr>
+        <w:drawing>
+          <wp:inline distT="0" distB="0" distL="0" distR="0" wp14:anchorId="349487E7" wp14:editId="023C4458">
+            <wp:extent cx="5612130" cy="1276985"/>
+            <wp:effectExtent l="0" t="0" r="7620" b="0"/>
+            <wp:docPr id="10" name="Imagen 10"/>
+            <wp:cNvGraphicFramePr>
+              <a:graphicFrameLocks xmlns:a="http://schemas.openxmlformats.org/drawingml/2006/main" noChangeAspect="1"/>
+            </wp:cNvGraphicFramePr>
+            <a:graphic xmlns:a="http://schemas.openxmlformats.org/drawingml/2006/main">
+              <a:graphicData uri="http://schemas.openxmlformats.org/drawingml/2006/picture">
+                <pic:pic xmlns:pic="http://schemas.openxmlformats.org/drawingml/2006/picture">
+                  <pic:nvPicPr>
+                    <pic:cNvPr id="1" name=""/>
+                    <pic:cNvPicPr/>
+                  </pic:nvPicPr>
+                  <pic:blipFill>
+                    <a:blip r:embed="rId14"/>
+                    <a:stretch>
+                      <a:fillRect/>
+                    </a:stretch>
+                  </pic:blipFill>
+                  <pic:spPr>
+                    <a:xfrm>
+                      <a:off x="0" y="0"/>
+                      <a:ext cx="5612130" cy="1276985"/>
+                    </a:xfrm>
+                    <a:prstGeom prst="rect">
+                      <a:avLst/>
+                    </a:prstGeom>
+                  </pic:spPr>
+                </pic:pic>
+              </a:graphicData>
+            </a:graphic>
+          </wp:inline>
+        </w:drawing>
+      </w:r>
       <w:bookmarkStart w:id="0" w:name="_GoBack"/>
       <w:bookmarkEnd w:id="0"/>
     </w:p>

</xml_diff>